<commit_message>
sube index con actualizacion de segundo proyecto landing page
</commit_message>
<xml_diff>
--- a/assets/txts/txts home portafolio.docx
+++ b/assets/txts/txts home portafolio.docx
@@ -332,12 +332,47 @@
           <w:lang w:val="es-CL"/>
         </w:rPr>
       </w:pPr>
-      <w:r>
-        <w:rPr>
-          <w:lang w:val="es-CL"/>
-        </w:rPr>
-        <w:t>Urls</w:t>
-      </w:r>
+    </w:p>
+    <w:p>
+      <w:pPr>
+        <w:rPr>
+          <w:lang w:val="es-CL"/>
+        </w:rPr>
+      </w:pPr>
+      <w:r>
+        <w:rPr>
+          <w:lang w:val="es-CL"/>
+        </w:rPr>
+        <w:lastRenderedPageBreak/>
+        <w:t>Mis trabajos en desarrollo web</w:t>
+      </w:r>
+    </w:p>
+    <w:p>
+      <w:pPr>
+        <w:rPr>
+          <w:lang w:val="es-CL"/>
+        </w:rPr>
+      </w:pPr>
+    </w:p>
+    <w:p>
+      <w:pPr>
+        <w:rPr>
+          <w:lang w:val="es-CL"/>
+        </w:rPr>
+      </w:pPr>
+      <w:r>
+        <w:rPr>
+          <w:lang w:val="es-CL"/>
+        </w:rPr>
+        <w:t>El primer desafío en Desafío Latam, hacer un CV con html puro. En bruto, como le llaman en el gremio.</w:t>
+      </w:r>
+    </w:p>
+    <w:p>
+      <w:pPr>
+        <w:rPr>
+          <w:lang w:val="es-CL"/>
+        </w:rPr>
+      </w:pPr>
     </w:p>
     <w:p>
       <w:pPr>

</xml_diff>

<commit_message>
se actualizan cards de seccion mis trabajos con imgs y urls definitivas
</commit_message>
<xml_diff>
--- a/assets/txts/txts home portafolio.docx
+++ b/assets/txts/txts home portafolio.docx
@@ -364,6 +364,26 @@
         <w:rPr>
           <w:lang w:val="es-CL"/>
         </w:rPr>
+        <w:t>CV HTML</w:t>
+      </w:r>
+    </w:p>
+    <w:p>
+      <w:pPr>
+        <w:rPr>
+          <w:lang w:val="es-CL"/>
+        </w:rPr>
+      </w:pPr>
+    </w:p>
+    <w:p>
+      <w:pPr>
+        <w:rPr>
+          <w:lang w:val="es-CL"/>
+        </w:rPr>
+      </w:pPr>
+      <w:r>
+        <w:rPr>
+          <w:lang w:val="es-CL"/>
+        </w:rPr>
         <w:t>El primer desafío en Desafío Latam, hacer un CV con html puro. En bruto, como le llaman en el gremio.</w:t>
       </w:r>
     </w:p>
@@ -380,22 +400,66 @@
           <w:lang w:val="es-CL"/>
         </w:rPr>
       </w:pPr>
-      <w:hyperlink r:id="rId4" w:history="1">
-        <w:r>
-          <w:rPr>
-            <w:rStyle w:val="Hipervnculo"/>
-            <w:lang w:val="es-CL"/>
-          </w:rPr>
-          <w:t>https://elfinaldeunanacion.cl</w:t>
-        </w:r>
-      </w:hyperlink>
-    </w:p>
-    <w:p>
-      <w:pPr>
-        <w:rPr>
-          <w:lang w:val="es-CL"/>
-        </w:rPr>
-      </w:pPr>
+      <w:r>
+        <w:rPr>
+          <w:lang w:val="es-CL"/>
+        </w:rPr>
+        <w:t>url</w:t>
+      </w:r>
+    </w:p>
+    <w:p>
+      <w:pPr>
+        <w:rPr>
+          <w:lang w:val="es-CL"/>
+        </w:rPr>
+      </w:pPr>
+    </w:p>
+    <w:p>
+      <w:pPr>
+        <w:rPr>
+          <w:lang w:val="es-CL"/>
+        </w:rPr>
+      </w:pPr>
+    </w:p>
+    <w:p>
+      <w:pPr>
+        <w:rPr>
+          <w:lang w:val="es-CL"/>
+        </w:rPr>
+      </w:pPr>
+      <w:r>
+        <w:rPr>
+          <w:lang w:val="es-CL"/>
+        </w:rPr>
+        <w:t>Landing html + css</w:t>
+      </w:r>
+    </w:p>
+    <w:p>
+      <w:pPr>
+        <w:rPr>
+          <w:lang w:val="es-CL"/>
+        </w:rPr>
+      </w:pPr>
+    </w:p>
+    <w:p>
+      <w:pPr>
+        <w:rPr>
+          <w:lang w:val="es-CL"/>
+        </w:rPr>
+      </w:pPr>
+    </w:p>
+    <w:p>
+      <w:pPr>
+        <w:rPr>
+          <w:lang w:val="es-CL"/>
+        </w:rPr>
+      </w:pPr>
+      <w:r>
+        <w:rPr>
+          <w:lang w:val="es-CL"/>
+        </w:rPr>
+        <w:t>Landing page básica donde aprendimos css y más html. Entramos al increíble mundo de los estilos en cascada.</w:t>
+      </w:r>
     </w:p>
     <w:p>
       <w:pPr>

</xml_diff>

<commit_message>
se eliminan imgs sobrantes, se testea nueva seccion en index quote y lista
</commit_message>
<xml_diff>
--- a/assets/txts/txts home portafolio.docx
+++ b/assets/txts/txts home portafolio.docx
@@ -467,6 +467,59 @@
           <w:lang w:val="es-CL"/>
         </w:rPr>
       </w:pPr>
+    </w:p>
+    <w:p>
+      <w:pPr>
+        <w:rPr>
+          <w:lang w:val="es-CL"/>
+        </w:rPr>
+      </w:pPr>
+      <w:r>
+        <w:rPr>
+          <w:lang w:val="es-CL"/>
+        </w:rPr>
+        <w:t>url</w:t>
+      </w:r>
+    </w:p>
+    <w:p>
+      <w:pPr>
+        <w:rPr>
+          <w:lang w:val="es-CL"/>
+        </w:rPr>
+      </w:pPr>
+    </w:p>
+    <w:p>
+      <w:pPr>
+        <w:rPr>
+          <w:lang w:val="es-CL"/>
+        </w:rPr>
+      </w:pPr>
+      <w:r>
+        <w:rPr>
+          <w:lang w:val="es-CL"/>
+        </w:rPr>
+        <w:t>Iguana Page</w:t>
+      </w:r>
+    </w:p>
+    <w:p>
+      <w:pPr>
+        <w:rPr>
+          <w:lang w:val="es-CL"/>
+        </w:rPr>
+      </w:pPr>
+    </w:p>
+    <w:p>
+      <w:pPr>
+        <w:rPr>
+          <w:lang w:val="es-CL"/>
+        </w:rPr>
+      </w:pPr>
+      <w:r>
+        <w:rPr>
+          <w:lang w:val="es-CL"/>
+        </w:rPr>
+        <w:t>Página sobre iguanas hecha como ejercicio para estudio de posicionamiento en CSS con display block y elementos float.</w:t>
+      </w:r>
     </w:p>
     <w:p>
       <w:pPr>

</xml_diff>